<commit_message>
Hotfix on row_finding bug in Not Guilty.
</commit_message>
<xml_diff>
--- a/resources/Saved/17TRD22590_Not Guilty Bond Entry.docx
+++ b/resources/Saved/17TRD22590_Not Guilty Bond Entry.docx
@@ -249,6 +249,7 @@
         </w:rPr>
         <w:t xml:space="preserve">.  </w:t>
       </w:r>
+      <w:proofErr w:type="gramStart"/>
       <w:r>
         <w:rPr>
           <w:rFonts w:ascii="Palatino Linotype" w:hAnsi="Palatino Linotype"/>
@@ -328,6 +329,7 @@
           <w:szCs w:val="20"/>
         </w:rPr>
       </w:pPr>
+      <w:proofErr w:type="gramStart"/>
       <w:r>
         <w:rPr>
           <w:rFonts w:ascii="Palatino Linotype" w:hAnsi="Palatino Linotype"/>
@@ -629,15 +631,24 @@
           <w:szCs w:val="20"/>
           <w:lang w:val="en-CA"/>
         </w:rPr>
-        <w:t xml:space="preserve">in Court</w:t>
-      </w:r>
-      <w:r>
-        <w:rPr>
-          <w:rFonts w:ascii="Palatino Linotype" w:hAnsi="Palatino Linotype"/>
-          <w:sz w:val="20"/>
-          <w:szCs w:val="20"/>
-        </w:rPr>
-        <w:t xml:space="preserve"> on March 20, 2022</w:t>
+        <w:t>in Court</w:t>
+      </w:r>
+      <w:r>
+        <w:rPr>
+          <w:rFonts w:ascii="Palatino Linotype" w:hAnsi="Palatino Linotype"/>
+          <w:sz w:val="20"/>
+          <w:szCs w:val="20"/>
+        </w:rPr>
+        <w:t xml:space="preserve"> on </w:t>
+      </w:r>
+      <w:proofErr w:type="gramStart"/>
+      <w:r>
+        <w:rPr>
+          <w:rFonts w:ascii="Palatino Linotype" w:hAnsi="Palatino Linotype"/>
+          <w:sz w:val="20"/>
+          <w:szCs w:val="20"/>
+        </w:rPr>
+        <w:t xml:space="preserve">March 28, 2022</w:t>
       </w:r>
       <w:r>
         <w:rPr>
@@ -661,7 +672,7 @@
           <w:sz w:val="20"/>
           <w:szCs w:val="20"/>
         </w:rPr>
-        <w:t>.</w:t>
+        <w:t xml:space="preserve">.</w:t>
       </w:r>
       <w:r>
         <w:rPr>
@@ -678,7 +689,17 @@
           <w:sz w:val="20"/>
           <w:szCs w:val="20"/>
         </w:rPr>
-        <w:t xml:space="preserve">Defendant was represented by John Celebrezze, Public Defender.</w:t>
+        <w:t xml:space="preserve">Defendant</w:t>
+      </w:r>
+      <w:proofErr w:type="gramEnd"/>
+      <w:r>
+        <w:rPr>
+          <w:rFonts w:ascii="Palatino Linotype" w:hAnsi="Palatino Linotype"/>
+          <w:bCs/>
+          <w:sz w:val="20"/>
+          <w:szCs w:val="20"/>
+        </w:rPr>
+        <w:t xml:space="preserve"> was represented by John Celebrezze, Public Defender.</w:t>
       </w:r>
       <w:r>
         <w:rPr>
@@ -704,7 +725,16 @@
           <w:sz w:val="20"/>
           <w:szCs w:val="20"/>
         </w:rPr>
-        <w:t xml:space="preserve">The </w:t>
+        <w:t>The</w:t>
+      </w:r>
+      <w:proofErr w:type="gramEnd"/>
+      <w:r>
+        <w:rPr>
+          <w:rFonts w:ascii="Palatino Linotype" w:hAnsi="Palatino Linotype"/>
+          <w:sz w:val="20"/>
+          <w:szCs w:val="20"/>
+        </w:rPr>
+        <w:t xml:space="preserve"> </w:t>
       </w:r>
       <w:r>
         <w:rPr>
@@ -863,6 +893,7 @@
                 <w:szCs w:val="20"/>
               </w:rPr>
             </w:pPr>
+            <w:proofErr w:type="gramStart"/>
             <w:r>
               <w:rPr>
                 <w:rFonts w:ascii="Palatino Linotype" w:hAnsi="Palatino Linotype"/>
@@ -901,6 +932,7 @@
                 <w:szCs w:val="20"/>
               </w:rPr>
             </w:pPr>
+            <w:proofErr w:type="gramStart"/>
             <w:r>
               <w:rPr>
                 <w:rFonts w:ascii="Palatino Linotype" w:hAnsi="Palatino Linotype"/>
@@ -982,6 +1014,7 @@
                 <w:szCs w:val="20"/>
               </w:rPr>
             </w:pPr>
+            <w:proofErr w:type="gramStart"/>
             <w:r>
               <w:rPr>
                 <w:rFonts w:ascii="Palatino Linotype" w:hAnsi="Palatino Linotype"/>
@@ -1020,6 +1053,7 @@
                 <w:szCs w:val="20"/>
               </w:rPr>
             </w:pPr>
+            <w:proofErr w:type="gramStart"/>
             <w:r>
               <w:rPr>
                 <w:rFonts w:ascii="Palatino Linotype" w:hAnsi="Palatino Linotype"/>
@@ -1101,6 +1135,7 @@
                 <w:szCs w:val="20"/>
               </w:rPr>
             </w:pPr>
+            <w:proofErr w:type="gramStart"/>
             <w:r>
               <w:rPr>
                 <w:rFonts w:ascii="Palatino Linotype" w:hAnsi="Palatino Linotype"/>
@@ -1139,6 +1174,7 @@
                 <w:szCs w:val="20"/>
               </w:rPr>
             </w:pPr>
+            <w:proofErr w:type="gramStart"/>
             <w:r>
               <w:rPr>
                 <w:rFonts w:ascii="Palatino Linotype" w:hAnsi="Palatino Linotype"/>
@@ -1220,6 +1256,7 @@
                 <w:szCs w:val="20"/>
               </w:rPr>
             </w:pPr>
+            <w:proofErr w:type="gramStart"/>
             <w:r>
               <w:rPr>
                 <w:rFonts w:ascii="Palatino Linotype" w:hAnsi="Palatino Linotype"/>
@@ -1258,6 +1295,7 @@
                 <w:szCs w:val="20"/>
               </w:rPr>
             </w:pPr>
+            <w:proofErr w:type="gramStart"/>
             <w:r>
               <w:rPr>
                 <w:rFonts w:ascii="Palatino Linotype" w:hAnsi="Palatino Linotype"/>
@@ -1346,54 +1384,17 @@
           <w:sz w:val="20"/>
           <w:szCs w:val="20"/>
         </w:rPr>
-        <w:t xml:space="preserve"> the community.  In determining the type and amount of bail, the Court considered each of the enumerated factors in Crim. R. 46(C)</w:t>
-      </w:r>
-      <w:r>
-        <w:rPr>
-          <w:rFonts w:ascii="Palatino Linotype" w:hAnsi="Palatino Linotype"/>
-          <w:bCs/>
-          <w:color w:val="FF0000"/>
-          <w:sz w:val="20"/>
-          <w:szCs w:val="20"/>
-        </w:rPr>
-        <w:t xml:space="preserve"/>
-      </w:r>
-      <w:r>
-        <w:rPr>
-          <w:rFonts w:ascii="Palatino Linotype" w:hAnsi="Palatino Linotype"/>
-          <w:bCs/>
-          <w:color w:val="FF0000"/>
-          <w:sz w:val="20"/>
-          <w:szCs w:val="20"/>
-        </w:rPr>
-        <w:t xml:space="preserve"> </w:t>
-      </w:r>
-      <w:r>
-        <w:rPr>
-          <w:rFonts w:ascii="Palatino Linotype" w:hAnsi="Palatino Linotype"/>
-          <w:bCs/>
-          <w:sz w:val="20"/>
-          <w:szCs w:val="20"/>
-        </w:rPr>
-        <w:t>and R.C.</w:t>
-      </w:r>
-      <w:r>
-        <w:rPr>
-          <w:rFonts w:ascii="Palatino Linotype" w:hAnsi="Palatino Linotype"/>
-          <w:bCs/>
-          <w:sz w:val="20"/>
-          <w:szCs w:val="20"/>
-        </w:rPr>
-        <w:t xml:space="preserve"> §</w:t>
-      </w:r>
-      <w:r>
-        <w:rPr>
-          <w:rFonts w:ascii="Palatino Linotype" w:hAnsi="Palatino Linotype"/>
-          <w:bCs/>
-          <w:sz w:val="20"/>
-          <w:szCs w:val="20"/>
-        </w:rPr>
-        <w:t xml:space="preserve"> 2919.251</w:t>
+        <w:t xml:space="preserve"> the community.  In determining the type and amount of bail, the Court considered each of the enumerated factors in Crim. R. 46(C</w:t>
+      </w:r>
+      <w:proofErr w:type="gramStart"/>
+      <w:r>
+        <w:rPr>
+          <w:rFonts w:ascii="Palatino Linotype" w:hAnsi="Palatino Linotype"/>
+          <w:bCs/>
+          <w:sz w:val="20"/>
+          <w:szCs w:val="20"/>
+        </w:rPr>
+        <w:t>)</w:t>
       </w:r>
       <w:r>
         <w:rPr>
@@ -1510,7 +1511,18 @@
           <w:szCs w:val="20"/>
           <w:u w:val="single"/>
         </w:rPr>
-        <w:t>The defendant shall execute a personal recognizance bond</w:t>
+        <w:t xml:space="preserve">The defendant shall execute a personal recognizance </w:t>
+      </w:r>
+      <w:proofErr w:type="gramStart"/>
+      <w:r>
+        <w:rPr>
+          <w:rFonts w:ascii="Palatino Linotype" w:hAnsi="Palatino Linotype"/>
+          <w:bCs/>
+          <w:sz w:val="20"/>
+          <w:szCs w:val="20"/>
+          <w:u w:val="single"/>
+        </w:rPr>
+        <w:t>bond</w:t>
       </w:r>
       <w:r>
         <w:rPr>
@@ -1630,6 +1642,7 @@
         </w:rPr>
         <w:t xml:space="preserve">Defendant shall provide written notice to the Clerk of Court at least 10 days prior to any change of </w:t>
       </w:r>
+      <w:proofErr w:type="gramStart"/>
       <w:r>
         <w:rPr>
           <w:rFonts w:ascii="Palatino Linotype" w:hAnsi="Palatino Linotype"/>
@@ -1856,6 +1869,7 @@
         </w:rPr>
         <w:tab/>
       </w:r>
+      <w:proofErr w:type="gramStart"/>
       <w:r>
         <w:rPr>
           <w:rFonts w:ascii="Palatino Linotype" w:hAnsi="Palatino Linotype"/>
@@ -1997,7 +2011,16 @@
           <w:sz w:val="16"/>
           <w:szCs w:val="16"/>
         </w:rPr>
-        <w:t xml:space="preserve">Prosecutor’s Office: PS    OM     EM; Defendant’s Attorney: PS     OM     EM; Mark Borham: PS     OM     EM;</w:t>
+        <w:t xml:space="preserve">Prosecutor’s Office: PS    OM     EM; Defendant’s Attorney: PS     OM     EM; </w:t>
+      </w:r>
+      <w:proofErr w:type="gramStart"/>
+      <w:r>
+        <w:rPr>
+          <w:rFonts w:ascii="Palatino Linotype" w:hAnsi="Palatino Linotype"/>
+          <w:sz w:val="16"/>
+          <w:szCs w:val="16"/>
+        </w:rPr>
+        <w:t xml:space="preserve">Mark Borham: PS     OM     EM;</w:t>
       </w:r>
     </w:p>
     <w:p>

</xml_diff>